<commit_message>
TP Partie 4-5-6 FINI
</commit_message>
<xml_diff>
--- a/TP/Infos/TP COMPLET avec PONDÉRATION.docx
+++ b/TP/Infos/TP COMPLET avec PONDÉRATION.docx
@@ -274,19 +274,19 @@
               <w:spacing w:line="360" w:lineRule="auto"/>
             </w:pPr>
             <w:r>
-              <w:t>Q1 : Combien de capsules ont une note fruité</w:t>
-            </w:r>
-            <w:r>
-              <w:t>e</w:t>
-            </w:r>
-            <w:r>
-              <w:t>?</w:t>
-            </w:r>
-          </w:p>
-          <w:p>
-            <w:pPr>
-              <w:spacing w:line="360" w:lineRule="auto"/>
-            </w:pPr>
+              <w:t xml:space="preserve">Q1 : </w:t>
+            </w:r>
+            <w:r>
+              <w:t xml:space="preserve">La requête doit montrer le nom de toutes les capsules appartenant aux collections ayant </w:t>
+            </w:r>
+            <w:proofErr w:type="spellStart"/>
+            <w:r>
+              <w:t>l'id</w:t>
+            </w:r>
+            <w:proofErr w:type="spellEnd"/>
+            <w:r>
+              <w:t xml:space="preserve"> 2 ou 5, triées en ordre alphabétique</w:t>
+            </w:r>
             <w:r>
               <w:t>Q2 : Combien de capsules</w:t>
             </w:r>
@@ -302,21 +302,32 @@
               <w:spacing w:line="360" w:lineRule="auto"/>
             </w:pPr>
             <w:r>
-              <w:t>Q3 : Quelles capsules ont un</w:t>
-            </w:r>
-            <w:r>
-              <w:t>e torréfaction</w:t>
-            </w:r>
-            <w:r>
-              <w:t xml:space="preserve"> de 10?</w:t>
-            </w:r>
-          </w:p>
-          <w:p>
-            <w:pPr>
-              <w:spacing w:line="360" w:lineRule="auto"/>
-            </w:pPr>
-            <w:r>
-              <w:t>Q4 : Quelle est l’amertume du café de l’Éthiopie?</w:t>
+              <w:t xml:space="preserve">Q2 : </w:t>
+            </w:r>
+            <w:r>
+              <w:t>La requête doit montrer le nombre de pays appartenant à chaque capsule. On doit y voir le nom de la capsule et son nombre de pays associés.</w:t>
+            </w:r>
+          </w:p>
+          <w:p>
+            <w:pPr>
+              <w:spacing w:line="360" w:lineRule="auto"/>
+            </w:pPr>
+            <w:r>
+              <w:t xml:space="preserve">Q3 : </w:t>
+            </w:r>
+            <w:r>
+              <w:t>La requête doit montrer le nombre de pays appartenant à chaque capsule ayant moins de 4 pays. On doit y voir le nom de la capsule et son nombre de pays associés.</w:t>
+            </w:r>
+          </w:p>
+          <w:p>
+            <w:pPr>
+              <w:spacing w:line="360" w:lineRule="auto"/>
+            </w:pPr>
+            <w:r>
+              <w:t xml:space="preserve">Q4 : </w:t>
+            </w:r>
+            <w:r>
+              <w:t>La requête doit retourner le nom des cafés noirs ayant le Brésil comme pays</w:t>
             </w:r>
           </w:p>
         </w:tc>
@@ -358,7 +369,10 @@
               <w:spacing w:line="360" w:lineRule="auto"/>
             </w:pPr>
             <w:r>
-              <w:t>Q5 : Quelles capsules ont une acidité plus élevée que la moyenne?</w:t>
+              <w:t xml:space="preserve">Q5 : </w:t>
+            </w:r>
+            <w:r>
+              <w:t>La requête doit retourner le nom et l'année d'introduction du café des pays dont l'année d'introduction du café est inférieure à la moyenne des années d'introduction du café</w:t>
             </w:r>
           </w:p>
         </w:tc>
@@ -436,7 +450,6 @@
         <w:pStyle w:val="Titre1"/>
       </w:pPr>
       <w:r>
-        <w:lastRenderedPageBreak/>
         <w:t xml:space="preserve">Partie </w:t>
       </w:r>
       <w:r>
@@ -621,6 +634,7 @@
         <w:spacing w:before="0" w:beforeAutospacing="0" w:after="0" w:afterAutospacing="0"/>
       </w:pPr>
       <w:r>
+        <w:lastRenderedPageBreak/>
         <w:t>• Au moins deux types de cardinalités parmi One-To-One</w:t>
       </w:r>
       <w:r>
@@ -2943,7 +2957,6 @@
   <w:style w:type="character" w:default="1" w:styleId="Policepardfaut">
     <w:name w:val="Default Paragraph Font"/>
     <w:uiPriority w:val="1"/>
-    <w:semiHidden/>
     <w:unhideWhenUsed/>
   </w:style>
   <w:style w:type="table" w:default="1" w:styleId="TableauNormal">
@@ -3346,12 +3359,13 @@
 </file>
 
 <file path=customXml/item1.xml><?xml version="1.0" encoding="utf-8"?>
-<?mso-contentType ?>
-<FormTemplates xmlns="http://schemas.microsoft.com/sharepoint/v3/contenttype/forms">
-  <Display>DocumentLibraryForm</Display>
-  <Edit>DocumentLibraryForm</Edit>
-  <New>DocumentLibraryForm</New>
-</FormTemplates>
+<p:properties xmlns:p="http://schemas.microsoft.com/office/2006/metadata/properties" xmlns:xsi="http://www.w3.org/2001/XMLSchema-instance" xmlns:pc="http://schemas.microsoft.com/office/infopath/2007/PartnerControls">
+  <documentManagement>
+    <lcf76f155ced4ddcb4097134ff3c332f xmlns="64e42604-dcc3-4014-b0b5-ece1334a6c74">
+      <Terms xmlns="http://schemas.microsoft.com/office/infopath/2007/PartnerControls"/>
+    </lcf76f155ced4ddcb4097134ff3c332f>
+  </documentManagement>
+</p:properties>
 </file>
 
 <file path=customXml/item2.xml><?xml version="1.0" encoding="utf-8"?>
@@ -3533,19 +3547,20 @@
 </file>
 
 <file path=customXml/item3.xml><?xml version="1.0" encoding="utf-8"?>
-<p:properties xmlns:p="http://schemas.microsoft.com/office/2006/metadata/properties" xmlns:xsi="http://www.w3.org/2001/XMLSchema-instance" xmlns:pc="http://schemas.microsoft.com/office/infopath/2007/PartnerControls">
-  <documentManagement>
-    <lcf76f155ced4ddcb4097134ff3c332f xmlns="64e42604-dcc3-4014-b0b5-ece1334a6c74">
-      <Terms xmlns="http://schemas.microsoft.com/office/infopath/2007/PartnerControls"/>
-    </lcf76f155ced4ddcb4097134ff3c332f>
-  </documentManagement>
-</p:properties>
+<?mso-contentType ?>
+<FormTemplates xmlns="http://schemas.microsoft.com/sharepoint/v3/contenttype/forms">
+  <Display>DocumentLibraryForm</Display>
+  <Edit>DocumentLibraryForm</Edit>
+  <New>DocumentLibraryForm</New>
+</FormTemplates>
 </file>
 
 <file path=customXml/itemProps1.xml><?xml version="1.0" encoding="utf-8"?>
-<ds:datastoreItem xmlns:ds="http://schemas.openxmlformats.org/officeDocument/2006/customXml" ds:itemID="{E411A2FE-B6A4-4B26-82E2-CF092E43723F}">
+<ds:datastoreItem xmlns:ds="http://schemas.openxmlformats.org/officeDocument/2006/customXml" ds:itemID="{32401D20-0C0D-4508-A33C-8D9D41FD1243}">
   <ds:schemaRefs>
-    <ds:schemaRef ds:uri="http://schemas.microsoft.com/sharepoint/v3/contenttype/forms"/>
+    <ds:schemaRef ds:uri="http://schemas.microsoft.com/office/2006/metadata/properties"/>
+    <ds:schemaRef ds:uri="http://schemas.microsoft.com/office/infopath/2007/PartnerControls"/>
+    <ds:schemaRef ds:uri="64e42604-dcc3-4014-b0b5-ece1334a6c74"/>
   </ds:schemaRefs>
 </ds:datastoreItem>
 </file>
@@ -3569,11 +3584,9 @@
 </file>
 
 <file path=customXml/itemProps3.xml><?xml version="1.0" encoding="utf-8"?>
-<ds:datastoreItem xmlns:ds="http://schemas.openxmlformats.org/officeDocument/2006/customXml" ds:itemID="{32401D20-0C0D-4508-A33C-8D9D41FD1243}">
+<ds:datastoreItem xmlns:ds="http://schemas.openxmlformats.org/officeDocument/2006/customXml" ds:itemID="{E411A2FE-B6A4-4B26-82E2-CF092E43723F}">
   <ds:schemaRefs>
-    <ds:schemaRef ds:uri="http://schemas.microsoft.com/office/2006/metadata/properties"/>
-    <ds:schemaRef ds:uri="http://schemas.microsoft.com/office/infopath/2007/PartnerControls"/>
-    <ds:schemaRef ds:uri="64e42604-dcc3-4014-b0b5-ece1334a6c74"/>
+    <ds:schemaRef ds:uri="http://schemas.microsoft.com/sharepoint/v3/contenttype/forms"/>
   </ds:schemaRefs>
 </ds:datastoreItem>
 </file>
</xml_diff>